<commit_message>
Edited docx template per comments in PR
</commit_message>
<xml_diff>
--- a/docassemble/MLHDivorceAndCustody/data/templates/complaint_answer_attachment.docx
+++ b/docassemble/MLHDivorceAndCustody/data/templates/complaint_answer_attachment.docx
@@ -21,7 +21,21 @@
           <w:rFonts w:ascii="Arial" w:hAnsi="Arial" w:cs="Arial"/>
           <w:highlight w:val="yellow"/>
         </w:rPr>
-        <w:t>{% if there_will_be_marital_children %}</w:t>
+        <w:t>{% if there_</w:t>
+      </w:r>
+      <w:r>
+        <w:rPr>
+          <w:rFonts w:ascii="Arial" w:hAnsi="Arial" w:cs="Arial"/>
+          <w:highlight w:val="yellow"/>
+        </w:rPr>
+        <w:t>are</w:t>
+      </w:r>
+      <w:r>
+        <w:rPr>
+          <w:rFonts w:ascii="Arial" w:hAnsi="Arial" w:cs="Arial"/>
+          <w:highlight w:val="yellow"/>
+        </w:rPr>
+        <w:t>_marital_children %}</w:t>
       </w:r>
       <w:r>
         <w:rPr>
@@ -94,6 +108,7 @@
     </w:p>
     <w:p>
       <w:pPr>
+        <w:spacing w:after="0"/>
         <w:rPr>
           <w:rFonts w:ascii="Arial" w:hAnsi="Arial" w:cs="Arial"/>
         </w:rPr>
@@ -258,7 +273,21 @@
           <w:rFonts w:ascii="Arial" w:hAnsi="Arial" w:cs="Arial"/>
           <w:highlight w:val="cyan"/>
         </w:rPr>
-        <w:t>{%p if ss_factor_one_division_labor != “” %}</w:t>
+        <w:t xml:space="preserve">{%p if </w:t>
+      </w:r>
+      <w:r>
+        <w:rPr>
+          <w:rFonts w:ascii="Arial" w:hAnsi="Arial" w:cs="Arial"/>
+          <w:highlight w:val="cyan"/>
+        </w:rPr>
+        <w:t>ss_factor_one_fault</w:t>
+      </w:r>
+      <w:r>
+        <w:rPr>
+          <w:rFonts w:ascii="Arial" w:hAnsi="Arial" w:cs="Arial"/>
+          <w:highlight w:val="cyan"/>
+        </w:rPr>
+        <w:t xml:space="preserve"> != “” %}</w:t>
       </w:r>
     </w:p>
     <w:p>
@@ -421,7 +450,15 @@
           <w:b/>
           <w:bCs/>
         </w:rPr>
-        <w:t>The ability of each party to work:</w:t>
+        <w:t>{{ OP_party_label }}’s</w:t>
+      </w:r>
+      <w:r>
+        <w:rPr>
+          <w:rFonts w:ascii="Arial" w:hAnsi="Arial" w:cs="Arial"/>
+          <w:b/>
+          <w:bCs/>
+        </w:rPr>
+        <w:t xml:space="preserve"> ability of each party to work:</w:t>
       </w:r>
     </w:p>
     <w:p>
@@ -675,22 +712,22 @@
           <w:rFonts w:ascii="Arial" w:hAnsi="Arial" w:cs="Arial"/>
           <w:highlight w:val="yellow"/>
         </w:rPr>
+        <w:t>{%p endif %}</w:t>
+      </w:r>
+    </w:p>
+    <w:p>
+      <w:pPr>
+        <w:spacing w:after="0" w:line="240" w:lineRule="auto"/>
+        <w:rPr>
+          <w:rFonts w:ascii="Arial" w:hAnsi="Arial" w:cs="Arial"/>
+        </w:rPr>
+      </w:pPr>
+      <w:r>
+        <w:rPr>
+          <w:rFonts w:ascii="Arial" w:hAnsi="Arial" w:cs="Arial"/>
+          <w:highlight w:val="yellow"/>
+        </w:rPr>
         <w:lastRenderedPageBreak/>
-        <w:t>{%p endif %}</w:t>
-      </w:r>
-    </w:p>
-    <w:p>
-      <w:pPr>
-        <w:spacing w:after="0" w:line="240" w:lineRule="auto"/>
-        <w:rPr>
-          <w:rFonts w:ascii="Arial" w:hAnsi="Arial" w:cs="Arial"/>
-        </w:rPr>
-      </w:pPr>
-      <w:r>
-        <w:rPr>
-          <w:rFonts w:ascii="Arial" w:hAnsi="Arial" w:cs="Arial"/>
-          <w:highlight w:val="yellow"/>
-        </w:rPr>
         <w:t>{%p if ss_factor_seven_situation != “” %}</w:t>
       </w:r>
     </w:p>
@@ -961,7 +998,13 @@
         <w:rPr>
           <w:rFonts w:ascii="Arial" w:hAnsi="Arial" w:cs="Arial"/>
         </w:rPr>
-        <w:t>Regarding the standard of living during the marriage: {{ ss_factor_ten_standards }}</w:t>
+        <w:t>S</w:t>
+      </w:r>
+      <w:r>
+        <w:rPr>
+          <w:rFonts w:ascii="Arial" w:hAnsi="Arial" w:cs="Arial"/>
+        </w:rPr>
+        <w:t>tandard of living during the marriage: {{ ss_factor_ten_standards }}</w:t>
       </w:r>
     </w:p>
     <w:p>
@@ -1005,7 +1048,27 @@
         <w:rPr>
           <w:rFonts w:ascii="Arial" w:hAnsi="Arial" w:cs="Arial"/>
         </w:rPr>
-        <w:t>Regarding responsibilities toward others: {{ ss_factor_ten_responsibilities }}</w:t>
+        <w:t>Responsibility to support</w:t>
+      </w:r>
+      <w:r>
+        <w:rPr>
+          <w:rFonts w:ascii="Arial" w:hAnsi="Arial" w:cs="Arial"/>
+        </w:rPr>
+        <w:t xml:space="preserve"> others: {{ </w:t>
+      </w:r>
+      <w:proofErr w:type="spellStart"/>
+      <w:r>
+        <w:rPr>
+          <w:rFonts w:ascii="Arial" w:hAnsi="Arial" w:cs="Arial"/>
+        </w:rPr>
+        <w:t>ss_factor_ten_responsibilities</w:t>
+      </w:r>
+      <w:proofErr w:type="spellEnd"/>
+      <w:r>
+        <w:rPr>
+          <w:rFonts w:ascii="Arial" w:hAnsi="Arial" w:cs="Arial"/>
+        </w:rPr>
+        <w:t xml:space="preserve"> }}</w:t>
       </w:r>
     </w:p>
     <w:p>
@@ -1077,7 +1140,23 @@
           <w:b/>
           <w:bCs/>
         </w:rPr>
-        <w:t>The contribution of the parties to the joint estate:</w:t>
+        <w:t>The contribution</w:t>
+      </w:r>
+      <w:r>
+        <w:rPr>
+          <w:rFonts w:ascii="Arial" w:hAnsi="Arial" w:cs="Arial"/>
+          <w:b/>
+          <w:bCs/>
+        </w:rPr>
+        <w:t>s</w:t>
+      </w:r>
+      <w:r>
+        <w:rPr>
+          <w:rFonts w:ascii="Arial" w:hAnsi="Arial" w:cs="Arial"/>
+          <w:b/>
+          <w:bCs/>
+        </w:rPr>
+        <w:t xml:space="preserve"> of the parties to the joint estate:</w:t>
       </w:r>
     </w:p>
     <w:p>
@@ -1383,7 +1462,39 @@
         <w:sz w:val="20"/>
         <w:szCs w:val="20"/>
       </w:rPr>
-      <w:t xml:space="preserve">ATTACHMENT TO </w:t>
+      <w:t>A</w:t>
+    </w:r>
+    <w:r>
+      <w:rPr>
+        <w:rFonts w:ascii="Arial" w:hAnsi="Arial" w:cs="Arial"/>
+        <w:sz w:val="20"/>
+        <w:szCs w:val="20"/>
+      </w:rPr>
+      <w:t>ttachment</w:t>
+    </w:r>
+    <w:r>
+      <w:rPr>
+        <w:rFonts w:ascii="Arial" w:hAnsi="Arial" w:cs="Arial"/>
+        <w:sz w:val="20"/>
+        <w:szCs w:val="20"/>
+      </w:rPr>
+      <w:t xml:space="preserve"> </w:t>
+    </w:r>
+    <w:r>
+      <w:rPr>
+        <w:rFonts w:ascii="Arial" w:hAnsi="Arial" w:cs="Arial"/>
+        <w:sz w:val="20"/>
+        <w:szCs w:val="20"/>
+      </w:rPr>
+      <w:t>to</w:t>
+    </w:r>
+    <w:r>
+      <w:rPr>
+        <w:rFonts w:ascii="Arial" w:hAnsi="Arial" w:cs="Arial"/>
+        <w:sz w:val="20"/>
+        <w:szCs w:val="20"/>
+      </w:rPr>
+      <w:t xml:space="preserve"> </w:t>
     </w:r>
   </w:p>
   <w:p>
@@ -1403,7 +1514,23 @@
         <w:sz w:val="20"/>
         <w:szCs w:val="20"/>
       </w:rPr>
-      <w:t>DIVORCE {% if tool_ID == “divorce_complaint</w:t>
+      <w:t>D</w:t>
+    </w:r>
+    <w:r>
+      <w:rPr>
+        <w:rFonts w:ascii="Arial" w:hAnsi="Arial" w:cs="Arial"/>
+        <w:sz w:val="20"/>
+        <w:szCs w:val="20"/>
+      </w:rPr>
+      <w:t>ivorce</w:t>
+    </w:r>
+    <w:r>
+      <w:rPr>
+        <w:rFonts w:ascii="Arial" w:hAnsi="Arial" w:cs="Arial"/>
+        <w:sz w:val="20"/>
+        <w:szCs w:val="20"/>
+      </w:rPr>
+      <w:t xml:space="preserve"> {% if tool_ID == “divorce_complaint</w:t>
     </w:r>
     <w:r>
       <w:rPr>
@@ -1419,7 +1546,39 @@
         <w:sz w:val="20"/>
         <w:szCs w:val="20"/>
       </w:rPr>
-      <w:t xml:space="preserve"> %}COMPLAINT{% elif tool_ID == “divorce_answer” %}ANSWER{% endif %}</w:t>
+      <w:t xml:space="preserve"> %}C</w:t>
+    </w:r>
+    <w:r>
+      <w:rPr>
+        <w:rFonts w:ascii="Arial" w:hAnsi="Arial" w:cs="Arial"/>
+        <w:sz w:val="20"/>
+        <w:szCs w:val="20"/>
+      </w:rPr>
+      <w:t>omplaint</w:t>
+    </w:r>
+    <w:r>
+      <w:rPr>
+        <w:rFonts w:ascii="Arial" w:hAnsi="Arial" w:cs="Arial"/>
+        <w:sz w:val="20"/>
+        <w:szCs w:val="20"/>
+      </w:rPr>
+      <w:t>{% elif tool_ID == “divorce_answer” %}</w:t>
+    </w:r>
+    <w:r>
+      <w:rPr>
+        <w:rFonts w:ascii="Arial" w:hAnsi="Arial" w:cs="Arial"/>
+        <w:sz w:val="20"/>
+        <w:szCs w:val="20"/>
+      </w:rPr>
+      <w:t>Answer</w:t>
+    </w:r>
+    <w:r>
+      <w:rPr>
+        <w:rFonts w:ascii="Arial" w:hAnsi="Arial" w:cs="Arial"/>
+        <w:sz w:val="20"/>
+        <w:szCs w:val="20"/>
+      </w:rPr>
+      <w:t>{% endif %}</w:t>
     </w:r>
   </w:p>
   <w:p>
@@ -1505,7 +1664,39 @@
         <w:sz w:val="20"/>
         <w:szCs w:val="20"/>
       </w:rPr>
-      <w:t xml:space="preserve">ATTACHMENT TO </w:t>
+      <w:t>A</w:t>
+    </w:r>
+    <w:r>
+      <w:rPr>
+        <w:rFonts w:ascii="Arial" w:hAnsi="Arial" w:cs="Arial"/>
+        <w:sz w:val="20"/>
+        <w:szCs w:val="20"/>
+      </w:rPr>
+      <w:t>ttachment</w:t>
+    </w:r>
+    <w:r>
+      <w:rPr>
+        <w:rFonts w:ascii="Arial" w:hAnsi="Arial" w:cs="Arial"/>
+        <w:sz w:val="20"/>
+        <w:szCs w:val="20"/>
+      </w:rPr>
+      <w:t xml:space="preserve"> </w:t>
+    </w:r>
+    <w:r>
+      <w:rPr>
+        <w:rFonts w:ascii="Arial" w:hAnsi="Arial" w:cs="Arial"/>
+        <w:sz w:val="20"/>
+        <w:szCs w:val="20"/>
+      </w:rPr>
+      <w:t>to</w:t>
+    </w:r>
+    <w:r>
+      <w:rPr>
+        <w:rFonts w:ascii="Arial" w:hAnsi="Arial" w:cs="Arial"/>
+        <w:sz w:val="20"/>
+        <w:szCs w:val="20"/>
+      </w:rPr>
+      <w:t xml:space="preserve"> </w:t>
     </w:r>
   </w:p>
   <w:p>
@@ -1525,7 +1716,23 @@
         <w:sz w:val="20"/>
         <w:szCs w:val="20"/>
       </w:rPr>
-      <w:t>DIVORCE {% if tool_ID == “divorce_complaint</w:t>
+      <w:t>D</w:t>
+    </w:r>
+    <w:r>
+      <w:rPr>
+        <w:rFonts w:ascii="Arial" w:hAnsi="Arial" w:cs="Arial"/>
+        <w:sz w:val="20"/>
+        <w:szCs w:val="20"/>
+      </w:rPr>
+      <w:t>ivorce</w:t>
+    </w:r>
+    <w:r>
+      <w:rPr>
+        <w:rFonts w:ascii="Arial" w:hAnsi="Arial" w:cs="Arial"/>
+        <w:sz w:val="20"/>
+        <w:szCs w:val="20"/>
+      </w:rPr>
+      <w:t xml:space="preserve"> {% if tool_ID == “divorce_complaint</w:t>
     </w:r>
     <w:r>
       <w:rPr>
@@ -1541,7 +1748,39 @@
         <w:sz w:val="20"/>
         <w:szCs w:val="20"/>
       </w:rPr>
-      <w:t xml:space="preserve"> %}COMPLAINT{% elif tool_ID == “divorce_answer” %}ANSWER{% endif %}</w:t>
+      <w:t xml:space="preserve"> %}</w:t>
+    </w:r>
+    <w:r>
+      <w:rPr>
+        <w:rFonts w:ascii="Arial" w:hAnsi="Arial" w:cs="Arial"/>
+        <w:sz w:val="20"/>
+        <w:szCs w:val="20"/>
+      </w:rPr>
+      <w:t>Complaint</w:t>
+    </w:r>
+    <w:r>
+      <w:rPr>
+        <w:rFonts w:ascii="Arial" w:hAnsi="Arial" w:cs="Arial"/>
+        <w:sz w:val="20"/>
+        <w:szCs w:val="20"/>
+      </w:rPr>
+      <w:t>{% elif tool_ID == “divorce_answer” %}A</w:t>
+    </w:r>
+    <w:r>
+      <w:rPr>
+        <w:rFonts w:ascii="Arial" w:hAnsi="Arial" w:cs="Arial"/>
+        <w:sz w:val="20"/>
+        <w:szCs w:val="20"/>
+      </w:rPr>
+      <w:t>nswer</w:t>
+    </w:r>
+    <w:r>
+      <w:rPr>
+        <w:rFonts w:ascii="Arial" w:hAnsi="Arial" w:cs="Arial"/>
+        <w:sz w:val="20"/>
+        <w:szCs w:val="20"/>
+      </w:rPr>
+      <w:t>{% endif %}</w:t>
     </w:r>
   </w:p>
   <w:p>
@@ -1704,6 +1943,7 @@
             </w:rPr>
             <w:t xml:space="preserve">{{ </w:t>
           </w:r>
+          <w:proofErr w:type="spellStart"/>
           <w:r>
             <w:rPr>
               <w:b/>
@@ -1713,6 +1953,7 @@
             </w:rPr>
             <w:t>the_court.number</w:t>
           </w:r>
+          <w:proofErr w:type="spellEnd"/>
           <w:r>
             <w:rPr>
               <w:b/>
@@ -1754,6 +1995,7 @@
             </w:rPr>
             <w:t xml:space="preserve">{{ </w:t>
           </w:r>
+          <w:proofErr w:type="spellStart"/>
           <w:r>
             <w:rPr>
               <w:b/>
@@ -1761,7 +2003,17 @@
               <w:sz w:val="20"/>
               <w:szCs w:val="20"/>
             </w:rPr>
-            <w:t>county_choice.upper()</w:t>
+            <w:t>county_choice.upper</w:t>
+          </w:r>
+          <w:proofErr w:type="spellEnd"/>
+          <w:r>
+            <w:rPr>
+              <w:b/>
+              <w:bCs/>
+              <w:sz w:val="20"/>
+              <w:szCs w:val="20"/>
+            </w:rPr>
+            <w:t>()</w:t>
           </w:r>
           <w:r>
             <w:rPr>
@@ -1843,18 +2095,6 @@
             </w:rPr>
             <w:t xml:space="preserve">DIVORCE </w:t>
           </w:r>
-        </w:p>
-        <w:p>
-          <w:pPr>
-            <w:spacing w:after="0"/>
-            <w:jc w:val="center"/>
-            <w:rPr>
-              <w:b/>
-              <w:bCs/>
-              <w:sz w:val="20"/>
-              <w:szCs w:val="20"/>
-            </w:rPr>
-          </w:pPr>
           <w:r>
             <w:rPr>
               <w:sz w:val="20"/>
@@ -1947,6 +2187,7 @@
             </w:rPr>
             <w:t xml:space="preserve">{{ </w:t>
           </w:r>
+          <w:proofErr w:type="spellStart"/>
           <w:r>
             <w:rPr>
               <w:b/>
@@ -1956,6 +2197,7 @@
             </w:rPr>
             <w:t>docket_number</w:t>
           </w:r>
+          <w:proofErr w:type="spellEnd"/>
           <w:r>
             <w:rPr>
               <w:b/>

</xml_diff>

<commit_message>
Fix typo in logic; move addition of "OP_party_label" from ability to work to ability to pay heading
</commit_message>
<xml_diff>
--- a/docassemble/MLHDivorceAndCustody/data/templates/complaint_answer_attachment.docx
+++ b/docassemble/MLHDivorceAndCustody/data/templates/complaint_answer_attachment.docx
@@ -21,7 +21,15 @@
           <w:rFonts w:ascii="Arial" w:hAnsi="Arial" w:cs="Arial"/>
           <w:highlight w:val="yellow"/>
         </w:rPr>
-        <w:t>{% if there_</w:t>
+        <w:t xml:space="preserve">{% if </w:t>
+      </w:r>
+      <w:proofErr w:type="spellStart"/>
+      <w:r>
+        <w:rPr>
+          <w:rFonts w:ascii="Arial" w:hAnsi="Arial" w:cs="Arial"/>
+          <w:highlight w:val="yellow"/>
+        </w:rPr>
+        <w:t>there_</w:t>
       </w:r>
       <w:r>
         <w:rPr>
@@ -35,7 +43,15 @@
           <w:rFonts w:ascii="Arial" w:hAnsi="Arial" w:cs="Arial"/>
           <w:highlight w:val="yellow"/>
         </w:rPr>
-        <w:t>_marital_children %}</w:t>
+        <w:t>_marital_children</w:t>
+      </w:r>
+      <w:proofErr w:type="spellEnd"/>
+      <w:r>
+        <w:rPr>
+          <w:rFonts w:ascii="Arial" w:hAnsi="Arial" w:cs="Arial"/>
+          <w:highlight w:val="yellow"/>
+        </w:rPr>
+        <w:t xml:space="preserve"> %}</w:t>
       </w:r>
       <w:r>
         <w:rPr>
@@ -125,12 +141,14 @@
         </w:rPr>
         <w:t xml:space="preserve">{{ </w:t>
       </w:r>
+      <w:proofErr w:type="spellStart"/>
       <w:r>
         <w:rPr>
           <w:rFonts w:ascii="Arial" w:hAnsi="Arial" w:cs="Arial"/>
         </w:rPr>
         <w:t>user_party_label</w:t>
       </w:r>
+      <w:proofErr w:type="spellEnd"/>
       <w:r>
         <w:rPr>
           <w:rFonts w:ascii="Arial" w:hAnsi="Arial" w:cs="Arial"/>
@@ -149,12 +167,14 @@
         </w:rPr>
         <w:t xml:space="preserve">{{ </w:t>
       </w:r>
+      <w:proofErr w:type="spellStart"/>
       <w:r>
         <w:rPr>
           <w:rFonts w:ascii="Arial" w:hAnsi="Arial" w:cs="Arial"/>
         </w:rPr>
         <w:t>OP_party_label</w:t>
       </w:r>
+      <w:proofErr w:type="spellEnd"/>
       <w:r>
         <w:rPr>
           <w:rFonts w:ascii="Arial" w:hAnsi="Arial" w:cs="Arial"/>
@@ -180,7 +200,39 @@
           <w:rFonts w:ascii="Arial" w:hAnsi="Arial" w:cs="Arial"/>
           <w:highlight w:val="yellow"/>
         </w:rPr>
-        <w:t>{%p if ss_factor_one_division_labor != “” or ss_factor_one_fault != “” %}</w:t>
+        <w:t xml:space="preserve">{%p if </w:t>
+      </w:r>
+      <w:proofErr w:type="spellStart"/>
+      <w:r>
+        <w:rPr>
+          <w:rFonts w:ascii="Arial" w:hAnsi="Arial" w:cs="Arial"/>
+          <w:highlight w:val="yellow"/>
+        </w:rPr>
+        <w:t>ss_factor_one_division_labor</w:t>
+      </w:r>
+      <w:proofErr w:type="spellEnd"/>
+      <w:r>
+        <w:rPr>
+          <w:rFonts w:ascii="Arial" w:hAnsi="Arial" w:cs="Arial"/>
+          <w:highlight w:val="yellow"/>
+        </w:rPr>
+        <w:t xml:space="preserve"> != “” or </w:t>
+      </w:r>
+      <w:proofErr w:type="spellStart"/>
+      <w:r>
+        <w:rPr>
+          <w:rFonts w:ascii="Arial" w:hAnsi="Arial" w:cs="Arial"/>
+          <w:highlight w:val="yellow"/>
+        </w:rPr>
+        <w:t>ss_factor_one_fault</w:t>
+      </w:r>
+      <w:proofErr w:type="spellEnd"/>
+      <w:r>
+        <w:rPr>
+          <w:rFonts w:ascii="Arial" w:hAnsi="Arial" w:cs="Arial"/>
+          <w:highlight w:val="yellow"/>
+        </w:rPr>
+        <w:t xml:space="preserve"> != “” %}</w:t>
       </w:r>
     </w:p>
     <w:p>
@@ -223,7 +275,23 @@
           <w:rFonts w:ascii="Arial" w:hAnsi="Arial" w:cs="Arial"/>
           <w:highlight w:val="cyan"/>
         </w:rPr>
-        <w:t>{%p if ss_factor_one_division_labor != “” %}</w:t>
+        <w:t xml:space="preserve">{%p if </w:t>
+      </w:r>
+      <w:proofErr w:type="spellStart"/>
+      <w:r>
+        <w:rPr>
+          <w:rFonts w:ascii="Arial" w:hAnsi="Arial" w:cs="Arial"/>
+          <w:highlight w:val="cyan"/>
+        </w:rPr>
+        <w:t>ss_factor_one_division_labor</w:t>
+      </w:r>
+      <w:proofErr w:type="spellEnd"/>
+      <w:r>
+        <w:rPr>
+          <w:rFonts w:ascii="Arial" w:hAnsi="Arial" w:cs="Arial"/>
+          <w:highlight w:val="cyan"/>
+        </w:rPr>
+        <w:t xml:space="preserve"> != “” %}</w:t>
       </w:r>
     </w:p>
     <w:p>
@@ -243,7 +311,21 @@
         <w:rPr>
           <w:rFonts w:ascii="Arial" w:hAnsi="Arial" w:cs="Arial"/>
         </w:rPr>
-        <w:t>{{ ss_factor_one_division_labor }}</w:t>
+        <w:t xml:space="preserve">{{ </w:t>
+      </w:r>
+      <w:proofErr w:type="spellStart"/>
+      <w:r>
+        <w:rPr>
+          <w:rFonts w:ascii="Arial" w:hAnsi="Arial" w:cs="Arial"/>
+        </w:rPr>
+        <w:t>ss_factor_one_division_labor</w:t>
+      </w:r>
+      <w:proofErr w:type="spellEnd"/>
+      <w:r>
+        <w:rPr>
+          <w:rFonts w:ascii="Arial" w:hAnsi="Arial" w:cs="Arial"/>
+        </w:rPr>
+        <w:t xml:space="preserve"> }}</w:t>
       </w:r>
     </w:p>
     <w:p>
@@ -275,6 +357,7 @@
         </w:rPr>
         <w:t xml:space="preserve">{%p if </w:t>
       </w:r>
+      <w:proofErr w:type="spellStart"/>
       <w:r>
         <w:rPr>
           <w:rFonts w:ascii="Arial" w:hAnsi="Arial" w:cs="Arial"/>
@@ -282,6 +365,7 @@
         </w:rPr>
         <w:t>ss_factor_one_fault</w:t>
       </w:r>
+      <w:proofErr w:type="spellEnd"/>
       <w:r>
         <w:rPr>
           <w:rFonts w:ascii="Arial" w:hAnsi="Arial" w:cs="Arial"/>
@@ -307,7 +391,21 @@
         <w:rPr>
           <w:rFonts w:ascii="Arial" w:hAnsi="Arial" w:cs="Arial"/>
         </w:rPr>
-        <w:t>{{ ss_factor_one_fault }}</w:t>
+        <w:t xml:space="preserve">{{ </w:t>
+      </w:r>
+      <w:proofErr w:type="spellStart"/>
+      <w:r>
+        <w:rPr>
+          <w:rFonts w:ascii="Arial" w:hAnsi="Arial" w:cs="Arial"/>
+        </w:rPr>
+        <w:t>ss_factor_one_fault</w:t>
+      </w:r>
+      <w:proofErr w:type="spellEnd"/>
+      <w:r>
+        <w:rPr>
+          <w:rFonts w:ascii="Arial" w:hAnsi="Arial" w:cs="Arial"/>
+        </w:rPr>
+        <w:t xml:space="preserve"> }}</w:t>
       </w:r>
     </w:p>
     <w:p>
@@ -352,7 +450,23 @@
           <w:rFonts w:ascii="Arial" w:hAnsi="Arial" w:cs="Arial"/>
           <w:highlight w:val="yellow"/>
         </w:rPr>
-        <w:t>{%p if ss_factor_two_length != “” %}</w:t>
+        <w:t xml:space="preserve">{%p if </w:t>
+      </w:r>
+      <w:proofErr w:type="spellStart"/>
+      <w:r>
+        <w:rPr>
+          <w:rFonts w:ascii="Arial" w:hAnsi="Arial" w:cs="Arial"/>
+          <w:highlight w:val="yellow"/>
+        </w:rPr>
+        <w:t>ss_factor_two_length</w:t>
+      </w:r>
+      <w:proofErr w:type="spellEnd"/>
+      <w:r>
+        <w:rPr>
+          <w:rFonts w:ascii="Arial" w:hAnsi="Arial" w:cs="Arial"/>
+          <w:highlight w:val="yellow"/>
+        </w:rPr>
+        <w:t xml:space="preserve"> != “” %}</w:t>
       </w:r>
     </w:p>
     <w:p>
@@ -393,7 +507,21 @@
         <w:rPr>
           <w:rFonts w:ascii="Arial" w:hAnsi="Arial" w:cs="Arial"/>
         </w:rPr>
-        <w:t>{{ ss_factor_two_length }}</w:t>
+        <w:t xml:space="preserve">{{ </w:t>
+      </w:r>
+      <w:proofErr w:type="spellStart"/>
+      <w:r>
+        <w:rPr>
+          <w:rFonts w:ascii="Arial" w:hAnsi="Arial" w:cs="Arial"/>
+        </w:rPr>
+        <w:t>ss_factor_two_length</w:t>
+      </w:r>
+      <w:proofErr w:type="spellEnd"/>
+      <w:r>
+        <w:rPr>
+          <w:rFonts w:ascii="Arial" w:hAnsi="Arial" w:cs="Arial"/>
+        </w:rPr>
+        <w:t xml:space="preserve"> }}</w:t>
       </w:r>
     </w:p>
     <w:p>
@@ -423,7 +551,39 @@
           <w:rFonts w:ascii="Arial" w:hAnsi="Arial" w:cs="Arial"/>
           <w:highlight w:val="yellow"/>
         </w:rPr>
-        <w:t>{%p if ss_factor_three_work_user != “” or ss_factor_three_work_OP != “” %}</w:t>
+        <w:t xml:space="preserve">{%p if </w:t>
+      </w:r>
+      <w:proofErr w:type="spellStart"/>
+      <w:r>
+        <w:rPr>
+          <w:rFonts w:ascii="Arial" w:hAnsi="Arial" w:cs="Arial"/>
+          <w:highlight w:val="yellow"/>
+        </w:rPr>
+        <w:t>ss_factor_three_work_user</w:t>
+      </w:r>
+      <w:proofErr w:type="spellEnd"/>
+      <w:r>
+        <w:rPr>
+          <w:rFonts w:ascii="Arial" w:hAnsi="Arial" w:cs="Arial"/>
+          <w:highlight w:val="yellow"/>
+        </w:rPr>
+        <w:t xml:space="preserve"> != “” or </w:t>
+      </w:r>
+      <w:proofErr w:type="spellStart"/>
+      <w:r>
+        <w:rPr>
+          <w:rFonts w:ascii="Arial" w:hAnsi="Arial" w:cs="Arial"/>
+          <w:highlight w:val="yellow"/>
+        </w:rPr>
+        <w:t>ss_factor_three_work_OP</w:t>
+      </w:r>
+      <w:proofErr w:type="spellEnd"/>
+      <w:r>
+        <w:rPr>
+          <w:rFonts w:ascii="Arial" w:hAnsi="Arial" w:cs="Arial"/>
+          <w:highlight w:val="yellow"/>
+        </w:rPr>
+        <w:t xml:space="preserve"> != “” %}</w:t>
       </w:r>
     </w:p>
     <w:p>
@@ -450,7 +610,7 @@
           <w:b/>
           <w:bCs/>
         </w:rPr>
-        <w:t>{{ OP_party_label }}’s</w:t>
+        <w:t>The</w:t>
       </w:r>
       <w:r>
         <w:rPr>
@@ -474,7 +634,23 @@
           <w:rFonts w:ascii="Arial" w:hAnsi="Arial" w:cs="Arial"/>
           <w:highlight w:val="cyan"/>
         </w:rPr>
-        <w:t>{%p if ss_factor_three_work_user != “” %}</w:t>
+        <w:t xml:space="preserve">{%p if </w:t>
+      </w:r>
+      <w:proofErr w:type="spellStart"/>
+      <w:r>
+        <w:rPr>
+          <w:rFonts w:ascii="Arial" w:hAnsi="Arial" w:cs="Arial"/>
+          <w:highlight w:val="cyan"/>
+        </w:rPr>
+        <w:t>ss_factor_three_work_user</w:t>
+      </w:r>
+      <w:proofErr w:type="spellEnd"/>
+      <w:r>
+        <w:rPr>
+          <w:rFonts w:ascii="Arial" w:hAnsi="Arial" w:cs="Arial"/>
+          <w:highlight w:val="cyan"/>
+        </w:rPr>
+        <w:t xml:space="preserve"> != “” %}</w:t>
       </w:r>
     </w:p>
     <w:p>
@@ -488,7 +664,21 @@
         <w:rPr>
           <w:rFonts w:ascii="Arial" w:hAnsi="Arial" w:cs="Arial"/>
         </w:rPr>
-        <w:t>{{ capitalize(user_party_label) }}</w:t>
+        <w:t>{{ capitalize(</w:t>
+      </w:r>
+      <w:proofErr w:type="spellStart"/>
+      <w:r>
+        <w:rPr>
+          <w:rFonts w:ascii="Arial" w:hAnsi="Arial" w:cs="Arial"/>
+        </w:rPr>
+        <w:t>user_party_label</w:t>
+      </w:r>
+      <w:proofErr w:type="spellEnd"/>
+      <w:r>
+        <w:rPr>
+          <w:rFonts w:ascii="Arial" w:hAnsi="Arial" w:cs="Arial"/>
+        </w:rPr>
+        <w:t>) }}</w:t>
       </w:r>
       <w:r>
         <w:rPr>
@@ -500,7 +690,21 @@
         <w:rPr>
           <w:rFonts w:ascii="Arial" w:hAnsi="Arial" w:cs="Arial"/>
         </w:rPr>
-        <w:t>{{ ss_factor_three_work_user }}</w:t>
+        <w:t xml:space="preserve">{{ </w:t>
+      </w:r>
+      <w:proofErr w:type="spellStart"/>
+      <w:r>
+        <w:rPr>
+          <w:rFonts w:ascii="Arial" w:hAnsi="Arial" w:cs="Arial"/>
+        </w:rPr>
+        <w:t>ss_factor_three_work_user</w:t>
+      </w:r>
+      <w:proofErr w:type="spellEnd"/>
+      <w:r>
+        <w:rPr>
+          <w:rFonts w:ascii="Arial" w:hAnsi="Arial" w:cs="Arial"/>
+        </w:rPr>
+        <w:t xml:space="preserve"> }}</w:t>
       </w:r>
     </w:p>
     <w:p>
@@ -530,7 +734,23 @@
           <w:rFonts w:ascii="Arial" w:hAnsi="Arial" w:cs="Arial"/>
           <w:highlight w:val="cyan"/>
         </w:rPr>
-        <w:t>{%p if ss_factor_three_work_OP != “” %}</w:t>
+        <w:t xml:space="preserve">{%p if </w:t>
+      </w:r>
+      <w:proofErr w:type="spellStart"/>
+      <w:r>
+        <w:rPr>
+          <w:rFonts w:ascii="Arial" w:hAnsi="Arial" w:cs="Arial"/>
+          <w:highlight w:val="cyan"/>
+        </w:rPr>
+        <w:t>ss_factor_three_work_OP</w:t>
+      </w:r>
+      <w:proofErr w:type="spellEnd"/>
+      <w:r>
+        <w:rPr>
+          <w:rFonts w:ascii="Arial" w:hAnsi="Arial" w:cs="Arial"/>
+          <w:highlight w:val="cyan"/>
+        </w:rPr>
+        <w:t xml:space="preserve"> != “” %}</w:t>
       </w:r>
     </w:p>
     <w:p>
@@ -544,7 +764,21 @@
         <w:rPr>
           <w:rFonts w:ascii="Arial" w:hAnsi="Arial" w:cs="Arial"/>
         </w:rPr>
-        <w:t>{{ capitalize(OP_party_label) }}</w:t>
+        <w:t>{{ capitalize(</w:t>
+      </w:r>
+      <w:proofErr w:type="spellStart"/>
+      <w:r>
+        <w:rPr>
+          <w:rFonts w:ascii="Arial" w:hAnsi="Arial" w:cs="Arial"/>
+        </w:rPr>
+        <w:t>OP_party_label</w:t>
+      </w:r>
+      <w:proofErr w:type="spellEnd"/>
+      <w:r>
+        <w:rPr>
+          <w:rFonts w:ascii="Arial" w:hAnsi="Arial" w:cs="Arial"/>
+        </w:rPr>
+        <w:t>) }}</w:t>
       </w:r>
       <w:r>
         <w:rPr>
@@ -556,7 +790,21 @@
         <w:rPr>
           <w:rFonts w:ascii="Arial" w:hAnsi="Arial" w:cs="Arial"/>
         </w:rPr>
-        <w:t>{{ ss_factor_three_work_OP }}</w:t>
+        <w:t xml:space="preserve">{{ </w:t>
+      </w:r>
+      <w:proofErr w:type="spellStart"/>
+      <w:r>
+        <w:rPr>
+          <w:rFonts w:ascii="Arial" w:hAnsi="Arial" w:cs="Arial"/>
+        </w:rPr>
+        <w:t>ss_factor_three_work_OP</w:t>
+      </w:r>
+      <w:proofErr w:type="spellEnd"/>
+      <w:r>
+        <w:rPr>
+          <w:rFonts w:ascii="Arial" w:hAnsi="Arial" w:cs="Arial"/>
+        </w:rPr>
+        <w:t xml:space="preserve"> }}</w:t>
       </w:r>
     </w:p>
     <w:p>
@@ -627,7 +875,35 @@
         <w:rPr>
           <w:rFonts w:ascii="Arial" w:hAnsi="Arial" w:cs="Arial"/>
         </w:rPr>
-        <w:t>{{ users[0].name_full() }}: {{ users[0].age_in_years() }}</w:t>
+        <w:t>{{ users[0].</w:t>
+      </w:r>
+      <w:proofErr w:type="spellStart"/>
+      <w:r>
+        <w:rPr>
+          <w:rFonts w:ascii="Arial" w:hAnsi="Arial" w:cs="Arial"/>
+        </w:rPr>
+        <w:t>name_full</w:t>
+      </w:r>
+      <w:proofErr w:type="spellEnd"/>
+      <w:r>
+        <w:rPr>
+          <w:rFonts w:ascii="Arial" w:hAnsi="Arial" w:cs="Arial"/>
+        </w:rPr>
+        <w:t>() }}: {{ users[0].</w:t>
+      </w:r>
+      <w:proofErr w:type="spellStart"/>
+      <w:r>
+        <w:rPr>
+          <w:rFonts w:ascii="Arial" w:hAnsi="Arial" w:cs="Arial"/>
+        </w:rPr>
+        <w:t>age_in_years</w:t>
+      </w:r>
+      <w:proofErr w:type="spellEnd"/>
+      <w:r>
+        <w:rPr>
+          <w:rFonts w:ascii="Arial" w:hAnsi="Arial" w:cs="Arial"/>
+        </w:rPr>
+        <w:t>() }}</w:t>
       </w:r>
     </w:p>
     <w:p>
@@ -641,22 +917,94 @@
         <w:rPr>
           <w:rFonts w:ascii="Arial" w:hAnsi="Arial" w:cs="Arial"/>
         </w:rPr>
-        <w:t>{{ other_parties[0].name_full() }}: {{ other_parties[0].age_in_years() }}</w:t>
-      </w:r>
-    </w:p>
-    <w:p>
-      <w:pPr>
-        <w:spacing w:after="0" w:line="240" w:lineRule="auto"/>
-        <w:rPr>
-          <w:rFonts w:ascii="Arial" w:hAnsi="Arial" w:cs="Arial"/>
-        </w:rPr>
-      </w:pPr>
-      <w:r>
-        <w:rPr>
-          <w:rFonts w:ascii="Arial" w:hAnsi="Arial" w:cs="Arial"/>
-          <w:highlight w:val="yellow"/>
-        </w:rPr>
-        <w:t>{%p if ss_factor_six_ability_to_pay != “” %}</w:t>
+        <w:t xml:space="preserve">{{ </w:t>
+      </w:r>
+      <w:proofErr w:type="spellStart"/>
+      <w:r>
+        <w:rPr>
+          <w:rFonts w:ascii="Arial" w:hAnsi="Arial" w:cs="Arial"/>
+        </w:rPr>
+        <w:t>other_parties</w:t>
+      </w:r>
+      <w:proofErr w:type="spellEnd"/>
+      <w:r>
+        <w:rPr>
+          <w:rFonts w:ascii="Arial" w:hAnsi="Arial" w:cs="Arial"/>
+        </w:rPr>
+        <w:t>[0].</w:t>
+      </w:r>
+      <w:proofErr w:type="spellStart"/>
+      <w:r>
+        <w:rPr>
+          <w:rFonts w:ascii="Arial" w:hAnsi="Arial" w:cs="Arial"/>
+        </w:rPr>
+        <w:t>name_full</w:t>
+      </w:r>
+      <w:proofErr w:type="spellEnd"/>
+      <w:r>
+        <w:rPr>
+          <w:rFonts w:ascii="Arial" w:hAnsi="Arial" w:cs="Arial"/>
+        </w:rPr>
+        <w:t xml:space="preserve">() }}: {{ </w:t>
+      </w:r>
+      <w:proofErr w:type="spellStart"/>
+      <w:r>
+        <w:rPr>
+          <w:rFonts w:ascii="Arial" w:hAnsi="Arial" w:cs="Arial"/>
+        </w:rPr>
+        <w:t>other_parties</w:t>
+      </w:r>
+      <w:proofErr w:type="spellEnd"/>
+      <w:r>
+        <w:rPr>
+          <w:rFonts w:ascii="Arial" w:hAnsi="Arial" w:cs="Arial"/>
+        </w:rPr>
+        <w:t>[0].</w:t>
+      </w:r>
+      <w:proofErr w:type="spellStart"/>
+      <w:r>
+        <w:rPr>
+          <w:rFonts w:ascii="Arial" w:hAnsi="Arial" w:cs="Arial"/>
+        </w:rPr>
+        <w:t>age_in_years</w:t>
+      </w:r>
+      <w:proofErr w:type="spellEnd"/>
+      <w:r>
+        <w:rPr>
+          <w:rFonts w:ascii="Arial" w:hAnsi="Arial" w:cs="Arial"/>
+        </w:rPr>
+        <w:t>() }}</w:t>
+      </w:r>
+    </w:p>
+    <w:p>
+      <w:pPr>
+        <w:spacing w:after="0" w:line="240" w:lineRule="auto"/>
+        <w:rPr>
+          <w:rFonts w:ascii="Arial" w:hAnsi="Arial" w:cs="Arial"/>
+        </w:rPr>
+      </w:pPr>
+      <w:r>
+        <w:rPr>
+          <w:rFonts w:ascii="Arial" w:hAnsi="Arial" w:cs="Arial"/>
+          <w:highlight w:val="yellow"/>
+        </w:rPr>
+        <w:t xml:space="preserve">{%p if </w:t>
+      </w:r>
+      <w:proofErr w:type="spellStart"/>
+      <w:r>
+        <w:rPr>
+          <w:rFonts w:ascii="Arial" w:hAnsi="Arial" w:cs="Arial"/>
+          <w:highlight w:val="yellow"/>
+        </w:rPr>
+        <w:t>ss_factor_six_ability_to_pay</w:t>
+      </w:r>
+      <w:proofErr w:type="spellEnd"/>
+      <w:r>
+        <w:rPr>
+          <w:rFonts w:ascii="Arial" w:hAnsi="Arial" w:cs="Arial"/>
+          <w:highlight w:val="yellow"/>
+        </w:rPr>
+        <w:t xml:space="preserve"> != “” %}</w:t>
       </w:r>
     </w:p>
     <w:p>
@@ -683,7 +1031,49 @@
           <w:b/>
           <w:bCs/>
         </w:rPr>
-        <w:t>The ability to pay spousal support:</w:t>
+        <w:t xml:space="preserve">{{ </w:t>
+      </w:r>
+      <w:r>
+        <w:rPr>
+          <w:rFonts w:ascii="Arial" w:hAnsi="Arial" w:cs="Arial"/>
+          <w:b/>
+          <w:bCs/>
+        </w:rPr>
+        <w:t>capitalize(</w:t>
+      </w:r>
+      <w:proofErr w:type="spellStart"/>
+      <w:r>
+        <w:rPr>
+          <w:rFonts w:ascii="Arial" w:hAnsi="Arial" w:cs="Arial"/>
+          <w:b/>
+          <w:bCs/>
+        </w:rPr>
+        <w:t>OP_party_label</w:t>
+      </w:r>
+      <w:proofErr w:type="spellEnd"/>
+      <w:r>
+        <w:rPr>
+          <w:rFonts w:ascii="Arial" w:hAnsi="Arial" w:cs="Arial"/>
+          <w:b/>
+          <w:bCs/>
+        </w:rPr>
+        <w:t>)</w:t>
+      </w:r>
+      <w:r>
+        <w:rPr>
+          <w:rFonts w:ascii="Arial" w:hAnsi="Arial" w:cs="Arial"/>
+          <w:b/>
+          <w:bCs/>
+        </w:rPr>
+        <w:t xml:space="preserve"> }}’s</w:t>
+      </w:r>
+      <w:r>
+        <w:rPr>
+          <w:rFonts w:ascii="Arial" w:hAnsi="Arial" w:cs="Arial"/>
+          <w:b/>
+          <w:bCs/>
+        </w:rPr>
+        <w:t xml:space="preserve"> ability to pay spousal support:</w:t>
       </w:r>
     </w:p>
     <w:p>
@@ -697,7 +1087,21 @@
         <w:rPr>
           <w:rFonts w:ascii="Arial" w:hAnsi="Arial" w:cs="Arial"/>
         </w:rPr>
-        <w:t>{{ ss_factor_six_ability_to_pay }}</w:t>
+        <w:t xml:space="preserve">{{ </w:t>
+      </w:r>
+      <w:proofErr w:type="spellStart"/>
+      <w:r>
+        <w:rPr>
+          <w:rFonts w:ascii="Arial" w:hAnsi="Arial" w:cs="Arial"/>
+        </w:rPr>
+        <w:t>ss_factor_six_ability_to_pay</w:t>
+      </w:r>
+      <w:proofErr w:type="spellEnd"/>
+      <w:r>
+        <w:rPr>
+          <w:rFonts w:ascii="Arial" w:hAnsi="Arial" w:cs="Arial"/>
+        </w:rPr>
+        <w:t xml:space="preserve"> }}</w:t>
       </w:r>
     </w:p>
     <w:p>
@@ -728,7 +1132,23 @@
           <w:highlight w:val="yellow"/>
         </w:rPr>
         <w:lastRenderedPageBreak/>
-        <w:t>{%p if ss_factor_seven_situation != “” %}</w:t>
+        <w:t xml:space="preserve">{%p if </w:t>
+      </w:r>
+      <w:proofErr w:type="spellStart"/>
+      <w:r>
+        <w:rPr>
+          <w:rFonts w:ascii="Arial" w:hAnsi="Arial" w:cs="Arial"/>
+          <w:highlight w:val="yellow"/>
+        </w:rPr>
+        <w:t>ss_factor_seven_situation</w:t>
+      </w:r>
+      <w:proofErr w:type="spellEnd"/>
+      <w:r>
+        <w:rPr>
+          <w:rFonts w:ascii="Arial" w:hAnsi="Arial" w:cs="Arial"/>
+          <w:highlight w:val="yellow"/>
+        </w:rPr>
+        <w:t xml:space="preserve"> != “” %}</w:t>
       </w:r>
     </w:p>
     <w:p>
@@ -769,7 +1189,21 @@
         <w:rPr>
           <w:rFonts w:ascii="Arial" w:hAnsi="Arial" w:cs="Arial"/>
         </w:rPr>
-        <w:t>{{ ss_factor_seven_situation }}</w:t>
+        <w:t xml:space="preserve">{{ </w:t>
+      </w:r>
+      <w:proofErr w:type="spellStart"/>
+      <w:r>
+        <w:rPr>
+          <w:rFonts w:ascii="Arial" w:hAnsi="Arial" w:cs="Arial"/>
+        </w:rPr>
+        <w:t>ss_factor_seven_situation</w:t>
+      </w:r>
+      <w:proofErr w:type="spellEnd"/>
+      <w:r>
+        <w:rPr>
+          <w:rFonts w:ascii="Arial" w:hAnsi="Arial" w:cs="Arial"/>
+        </w:rPr>
+        <w:t xml:space="preserve"> }}</w:t>
       </w:r>
     </w:p>
     <w:p>
@@ -799,7 +1233,23 @@
           <w:rFonts w:ascii="Arial" w:hAnsi="Arial" w:cs="Arial"/>
           <w:highlight w:val="yellow"/>
         </w:rPr>
-        <w:t>{%p if ss_factor_eight_need != “” %}</w:t>
+        <w:t xml:space="preserve">{%p if </w:t>
+      </w:r>
+      <w:proofErr w:type="spellStart"/>
+      <w:r>
+        <w:rPr>
+          <w:rFonts w:ascii="Arial" w:hAnsi="Arial" w:cs="Arial"/>
+          <w:highlight w:val="yellow"/>
+        </w:rPr>
+        <w:t>ss_factor_eight_need</w:t>
+      </w:r>
+      <w:proofErr w:type="spellEnd"/>
+      <w:r>
+        <w:rPr>
+          <w:rFonts w:ascii="Arial" w:hAnsi="Arial" w:cs="Arial"/>
+          <w:highlight w:val="yellow"/>
+        </w:rPr>
+        <w:t xml:space="preserve"> != “” %}</w:t>
       </w:r>
     </w:p>
     <w:p>
@@ -840,7 +1290,21 @@
         <w:rPr>
           <w:rFonts w:ascii="Arial" w:hAnsi="Arial" w:cs="Arial"/>
         </w:rPr>
-        <w:t>{{ ss_factor_eight_need }}</w:t>
+        <w:t xml:space="preserve">{{ </w:t>
+      </w:r>
+      <w:proofErr w:type="spellStart"/>
+      <w:r>
+        <w:rPr>
+          <w:rFonts w:ascii="Arial" w:hAnsi="Arial" w:cs="Arial"/>
+        </w:rPr>
+        <w:t>ss_factor_eight_need</w:t>
+      </w:r>
+      <w:proofErr w:type="spellEnd"/>
+      <w:r>
+        <w:rPr>
+          <w:rFonts w:ascii="Arial" w:hAnsi="Arial" w:cs="Arial"/>
+        </w:rPr>
+        <w:t xml:space="preserve"> }}</w:t>
       </w:r>
     </w:p>
     <w:p>
@@ -870,7 +1334,23 @@
           <w:rFonts w:ascii="Arial" w:hAnsi="Arial" w:cs="Arial"/>
           <w:highlight w:val="yellow"/>
         </w:rPr>
-        <w:t>{%p if ss_factor_nine_health != “” %}</w:t>
+        <w:t xml:space="preserve">{%p if </w:t>
+      </w:r>
+      <w:proofErr w:type="spellStart"/>
+      <w:r>
+        <w:rPr>
+          <w:rFonts w:ascii="Arial" w:hAnsi="Arial" w:cs="Arial"/>
+          <w:highlight w:val="yellow"/>
+        </w:rPr>
+        <w:t>ss_factor_nine_health</w:t>
+      </w:r>
+      <w:proofErr w:type="spellEnd"/>
+      <w:r>
+        <w:rPr>
+          <w:rFonts w:ascii="Arial" w:hAnsi="Arial" w:cs="Arial"/>
+          <w:highlight w:val="yellow"/>
+        </w:rPr>
+        <w:t xml:space="preserve"> != “” %}</w:t>
       </w:r>
     </w:p>
     <w:p>
@@ -911,7 +1391,21 @@
         <w:rPr>
           <w:rFonts w:ascii="Arial" w:hAnsi="Arial" w:cs="Arial"/>
         </w:rPr>
-        <w:t>{{ ss_factor_nine_health }}</w:t>
+        <w:t xml:space="preserve">{{ </w:t>
+      </w:r>
+      <w:proofErr w:type="spellStart"/>
+      <w:r>
+        <w:rPr>
+          <w:rFonts w:ascii="Arial" w:hAnsi="Arial" w:cs="Arial"/>
+        </w:rPr>
+        <w:t>ss_factor_nine_health</w:t>
+      </w:r>
+      <w:proofErr w:type="spellEnd"/>
+      <w:r>
+        <w:rPr>
+          <w:rFonts w:ascii="Arial" w:hAnsi="Arial" w:cs="Arial"/>
+        </w:rPr>
+        <w:t xml:space="preserve"> }}</w:t>
       </w:r>
     </w:p>
     <w:p>
@@ -941,7 +1435,53 @@
           <w:rFonts w:ascii="Arial" w:hAnsi="Arial" w:cs="Arial"/>
           <w:highlight w:val="yellow"/>
         </w:rPr>
-        <w:t>{%p if ss_factor_ten_standards != “” or ss_factor_ten_respnsibilities != “” %}</w:t>
+        <w:t xml:space="preserve">{%p if </w:t>
+      </w:r>
+      <w:proofErr w:type="spellStart"/>
+      <w:r>
+        <w:rPr>
+          <w:rFonts w:ascii="Arial" w:hAnsi="Arial" w:cs="Arial"/>
+          <w:highlight w:val="yellow"/>
+        </w:rPr>
+        <w:t>ss_factor_ten_standards</w:t>
+      </w:r>
+      <w:proofErr w:type="spellEnd"/>
+      <w:r>
+        <w:rPr>
+          <w:rFonts w:ascii="Arial" w:hAnsi="Arial" w:cs="Arial"/>
+          <w:highlight w:val="yellow"/>
+        </w:rPr>
+        <w:t xml:space="preserve"> != “” or </w:t>
+      </w:r>
+      <w:proofErr w:type="spellStart"/>
+      <w:r>
+        <w:rPr>
+          <w:rFonts w:ascii="Arial" w:hAnsi="Arial" w:cs="Arial"/>
+          <w:highlight w:val="yellow"/>
+        </w:rPr>
+        <w:t>ss_factor_ten_resp</w:t>
+      </w:r>
+      <w:r>
+        <w:rPr>
+          <w:rFonts w:ascii="Arial" w:hAnsi="Arial" w:cs="Arial"/>
+          <w:highlight w:val="yellow"/>
+        </w:rPr>
+        <w:t>o</w:t>
+      </w:r>
+      <w:r>
+        <w:rPr>
+          <w:rFonts w:ascii="Arial" w:hAnsi="Arial" w:cs="Arial"/>
+          <w:highlight w:val="yellow"/>
+        </w:rPr>
+        <w:t>nsibilities</w:t>
+      </w:r>
+      <w:proofErr w:type="spellEnd"/>
+      <w:r>
+        <w:rPr>
+          <w:rFonts w:ascii="Arial" w:hAnsi="Arial" w:cs="Arial"/>
+          <w:highlight w:val="yellow"/>
+        </w:rPr>
+        <w:t xml:space="preserve"> != “” %}</w:t>
       </w:r>
     </w:p>
     <w:p>
@@ -984,7 +1524,23 @@
           <w:rFonts w:ascii="Arial" w:hAnsi="Arial" w:cs="Arial"/>
           <w:highlight w:val="cyan"/>
         </w:rPr>
-        <w:t>{%p if ss_factor_ten_standards != “” %}</w:t>
+        <w:t xml:space="preserve">{%p if </w:t>
+      </w:r>
+      <w:proofErr w:type="spellStart"/>
+      <w:r>
+        <w:rPr>
+          <w:rFonts w:ascii="Arial" w:hAnsi="Arial" w:cs="Arial"/>
+          <w:highlight w:val="cyan"/>
+        </w:rPr>
+        <w:t>ss_factor_ten_standards</w:t>
+      </w:r>
+      <w:proofErr w:type="spellEnd"/>
+      <w:r>
+        <w:rPr>
+          <w:rFonts w:ascii="Arial" w:hAnsi="Arial" w:cs="Arial"/>
+          <w:highlight w:val="cyan"/>
+        </w:rPr>
+        <w:t xml:space="preserve"> != “” %}</w:t>
       </w:r>
     </w:p>
     <w:p>
@@ -1004,7 +1560,21 @@
         <w:rPr>
           <w:rFonts w:ascii="Arial" w:hAnsi="Arial" w:cs="Arial"/>
         </w:rPr>
-        <w:t>tandard of living during the marriage: {{ ss_factor_ten_standards }}</w:t>
+        <w:t xml:space="preserve">tandard of living during the marriage: {{ </w:t>
+      </w:r>
+      <w:proofErr w:type="spellStart"/>
+      <w:r>
+        <w:rPr>
+          <w:rFonts w:ascii="Arial" w:hAnsi="Arial" w:cs="Arial"/>
+        </w:rPr>
+        <w:t>ss_factor_ten_standards</w:t>
+      </w:r>
+      <w:proofErr w:type="spellEnd"/>
+      <w:r>
+        <w:rPr>
+          <w:rFonts w:ascii="Arial" w:hAnsi="Arial" w:cs="Arial"/>
+        </w:rPr>
+        <w:t xml:space="preserve"> }}</w:t>
       </w:r>
     </w:p>
     <w:p>
@@ -1034,7 +1604,23 @@
           <w:rFonts w:ascii="Arial" w:hAnsi="Arial" w:cs="Arial"/>
           <w:highlight w:val="cyan"/>
         </w:rPr>
-        <w:t>{%p if ss_factor_ten_responsibilities != “” %}</w:t>
+        <w:t xml:space="preserve">{%p if </w:t>
+      </w:r>
+      <w:proofErr w:type="spellStart"/>
+      <w:r>
+        <w:rPr>
+          <w:rFonts w:ascii="Arial" w:hAnsi="Arial" w:cs="Arial"/>
+          <w:highlight w:val="cyan"/>
+        </w:rPr>
+        <w:t>ss_factor_ten_responsibilities</w:t>
+      </w:r>
+      <w:proofErr w:type="spellEnd"/>
+      <w:r>
+        <w:rPr>
+          <w:rFonts w:ascii="Arial" w:hAnsi="Arial" w:cs="Arial"/>
+          <w:highlight w:val="cyan"/>
+        </w:rPr>
+        <w:t xml:space="preserve"> != “” %}</w:t>
       </w:r>
     </w:p>
     <w:p>
@@ -1113,7 +1699,23 @@
           <w:rFonts w:ascii="Arial" w:hAnsi="Arial" w:cs="Arial"/>
           <w:highlight w:val="yellow"/>
         </w:rPr>
-        <w:t>{%p if ss_factor_eleven_contributions != “” %}</w:t>
+        <w:t xml:space="preserve">{%p if </w:t>
+      </w:r>
+      <w:proofErr w:type="spellStart"/>
+      <w:r>
+        <w:rPr>
+          <w:rFonts w:ascii="Arial" w:hAnsi="Arial" w:cs="Arial"/>
+          <w:highlight w:val="yellow"/>
+        </w:rPr>
+        <w:t>ss_factor_eleven_contributions</w:t>
+      </w:r>
+      <w:proofErr w:type="spellEnd"/>
+      <w:r>
+        <w:rPr>
+          <w:rFonts w:ascii="Arial" w:hAnsi="Arial" w:cs="Arial"/>
+          <w:highlight w:val="yellow"/>
+        </w:rPr>
+        <w:t xml:space="preserve"> != “” %}</w:t>
       </w:r>
     </w:p>
     <w:p>
@@ -1170,7 +1772,21 @@
         <w:rPr>
           <w:rFonts w:ascii="Arial" w:hAnsi="Arial" w:cs="Arial"/>
         </w:rPr>
-        <w:t>{{ ss_factor_eleven_contributions }}</w:t>
+        <w:t xml:space="preserve">{{ </w:t>
+      </w:r>
+      <w:proofErr w:type="spellStart"/>
+      <w:r>
+        <w:rPr>
+          <w:rFonts w:ascii="Arial" w:hAnsi="Arial" w:cs="Arial"/>
+        </w:rPr>
+        <w:t>ss_factor_eleven_contributions</w:t>
+      </w:r>
+      <w:proofErr w:type="spellEnd"/>
+      <w:r>
+        <w:rPr>
+          <w:rFonts w:ascii="Arial" w:hAnsi="Arial" w:cs="Arial"/>
+        </w:rPr>
+        <w:t xml:space="preserve"> }}</w:t>
       </w:r>
     </w:p>
     <w:p>
@@ -1200,7 +1816,23 @@
           <w:rFonts w:ascii="Arial" w:hAnsi="Arial" w:cs="Arial"/>
           <w:highlight w:val="yellow"/>
         </w:rPr>
-        <w:t>{%p if ss_factor_twelve_fault_redux != “” %}</w:t>
+        <w:t xml:space="preserve">{%p if </w:t>
+      </w:r>
+      <w:proofErr w:type="spellStart"/>
+      <w:r>
+        <w:rPr>
+          <w:rFonts w:ascii="Arial" w:hAnsi="Arial" w:cs="Arial"/>
+          <w:highlight w:val="yellow"/>
+        </w:rPr>
+        <w:t>ss_factor_twelve_fault_redux</w:t>
+      </w:r>
+      <w:proofErr w:type="spellEnd"/>
+      <w:r>
+        <w:rPr>
+          <w:rFonts w:ascii="Arial" w:hAnsi="Arial" w:cs="Arial"/>
+          <w:highlight w:val="yellow"/>
+        </w:rPr>
+        <w:t xml:space="preserve"> != “” %}</w:t>
       </w:r>
     </w:p>
     <w:p>
@@ -1241,7 +1873,21 @@
         <w:rPr>
           <w:rFonts w:ascii="Arial" w:hAnsi="Arial" w:cs="Arial"/>
         </w:rPr>
-        <w:t>{{ ss_factor_twelve_fault_redux }}</w:t>
+        <w:t xml:space="preserve">{{ </w:t>
+      </w:r>
+      <w:proofErr w:type="spellStart"/>
+      <w:r>
+        <w:rPr>
+          <w:rFonts w:ascii="Arial" w:hAnsi="Arial" w:cs="Arial"/>
+        </w:rPr>
+        <w:t>ss_factor_twelve_fault_redux</w:t>
+      </w:r>
+      <w:proofErr w:type="spellEnd"/>
+      <w:r>
+        <w:rPr>
+          <w:rFonts w:ascii="Arial" w:hAnsi="Arial" w:cs="Arial"/>
+        </w:rPr>
+        <w:t xml:space="preserve"> }}</w:t>
       </w:r>
     </w:p>
     <w:p>
@@ -1271,7 +1917,23 @@
           <w:rFonts w:ascii="Arial" w:hAnsi="Arial" w:cs="Arial"/>
           <w:highlight w:val="yellow"/>
         </w:rPr>
-        <w:t>{%p if ss_factor_thirteen_cohabitation != “” %}</w:t>
+        <w:t xml:space="preserve">{%p if </w:t>
+      </w:r>
+      <w:proofErr w:type="spellStart"/>
+      <w:r>
+        <w:rPr>
+          <w:rFonts w:ascii="Arial" w:hAnsi="Arial" w:cs="Arial"/>
+          <w:highlight w:val="yellow"/>
+        </w:rPr>
+        <w:t>ss_factor_thirteen_cohabitation</w:t>
+      </w:r>
+      <w:proofErr w:type="spellEnd"/>
+      <w:r>
+        <w:rPr>
+          <w:rFonts w:ascii="Arial" w:hAnsi="Arial" w:cs="Arial"/>
+          <w:highlight w:val="yellow"/>
+        </w:rPr>
+        <w:t xml:space="preserve"> != “” %}</w:t>
       </w:r>
     </w:p>
     <w:p>
@@ -1312,7 +1974,21 @@
         <w:rPr>
           <w:rFonts w:ascii="Arial" w:hAnsi="Arial" w:cs="Arial"/>
         </w:rPr>
-        <w:t>{{ ss_factor_thirteen_cohabitation }}</w:t>
+        <w:t xml:space="preserve">{{ </w:t>
+      </w:r>
+      <w:proofErr w:type="spellStart"/>
+      <w:r>
+        <w:rPr>
+          <w:rFonts w:ascii="Arial" w:hAnsi="Arial" w:cs="Arial"/>
+        </w:rPr>
+        <w:t>ss_factor_thirteen_cohabitation</w:t>
+      </w:r>
+      <w:proofErr w:type="spellEnd"/>
+      <w:r>
+        <w:rPr>
+          <w:rFonts w:ascii="Arial" w:hAnsi="Arial" w:cs="Arial"/>
+        </w:rPr>
+        <w:t xml:space="preserve"> }}</w:t>
       </w:r>
     </w:p>
     <w:p>
@@ -1342,7 +2018,23 @@
           <w:rFonts w:ascii="Arial" w:hAnsi="Arial" w:cs="Arial"/>
           <w:highlight w:val="yellow"/>
         </w:rPr>
-        <w:t>{%p if ss_factor_fourteen_equity != “” %}</w:t>
+        <w:t xml:space="preserve">{%p if </w:t>
+      </w:r>
+      <w:proofErr w:type="spellStart"/>
+      <w:r>
+        <w:rPr>
+          <w:rFonts w:ascii="Arial" w:hAnsi="Arial" w:cs="Arial"/>
+          <w:highlight w:val="yellow"/>
+        </w:rPr>
+        <w:t>ss_factor_fourteen_equity</w:t>
+      </w:r>
+      <w:proofErr w:type="spellEnd"/>
+      <w:r>
+        <w:rPr>
+          <w:rFonts w:ascii="Arial" w:hAnsi="Arial" w:cs="Arial"/>
+          <w:highlight w:val="yellow"/>
+        </w:rPr>
+        <w:t xml:space="preserve"> != “” %}</w:t>
       </w:r>
     </w:p>
     <w:p>
@@ -1384,7 +2076,21 @@
         <w:rPr>
           <w:rFonts w:ascii="Arial" w:hAnsi="Arial" w:cs="Arial"/>
         </w:rPr>
-        <w:t>{{ ss_factor_fourteen_equity }}</w:t>
+        <w:t xml:space="preserve">{{ </w:t>
+      </w:r>
+      <w:proofErr w:type="spellStart"/>
+      <w:r>
+        <w:rPr>
+          <w:rFonts w:ascii="Arial" w:hAnsi="Arial" w:cs="Arial"/>
+        </w:rPr>
+        <w:t>ss_factor_fourteen_equity</w:t>
+      </w:r>
+      <w:proofErr w:type="spellEnd"/>
+      <w:r>
+        <w:rPr>
+          <w:rFonts w:ascii="Arial" w:hAnsi="Arial" w:cs="Arial"/>
+        </w:rPr>
+        <w:t xml:space="preserve"> }}</w:t>
       </w:r>
     </w:p>
     <w:p>
@@ -1530,8 +2236,36 @@
         <w:sz w:val="20"/>
         <w:szCs w:val="20"/>
       </w:rPr>
-      <w:t xml:space="preserve"> {% if tool_ID == “divorce_complaint</w:t>
-    </w:r>
+      <w:t xml:space="preserve"> {% if </w:t>
+    </w:r>
+    <w:proofErr w:type="spellStart"/>
+    <w:r>
+      <w:rPr>
+        <w:rFonts w:ascii="Arial" w:hAnsi="Arial" w:cs="Arial"/>
+        <w:sz w:val="20"/>
+        <w:szCs w:val="20"/>
+      </w:rPr>
+      <w:t>tool_ID</w:t>
+    </w:r>
+    <w:proofErr w:type="spellEnd"/>
+    <w:r>
+      <w:rPr>
+        <w:rFonts w:ascii="Arial" w:hAnsi="Arial" w:cs="Arial"/>
+        <w:sz w:val="20"/>
+        <w:szCs w:val="20"/>
+      </w:rPr>
+      <w:t xml:space="preserve"> == “</w:t>
+    </w:r>
+    <w:proofErr w:type="spellStart"/>
+    <w:r>
+      <w:rPr>
+        <w:rFonts w:ascii="Arial" w:hAnsi="Arial" w:cs="Arial"/>
+        <w:sz w:val="20"/>
+        <w:szCs w:val="20"/>
+      </w:rPr>
+      <w:t>divorce_complaint</w:t>
+    </w:r>
+    <w:proofErr w:type="spellEnd"/>
     <w:r>
       <w:rPr>
         <w:rFonts w:ascii="Arial" w:hAnsi="Arial" w:cs="Arial"/>
@@ -1562,7 +2296,61 @@
         <w:sz w:val="20"/>
         <w:szCs w:val="20"/>
       </w:rPr>
-      <w:t>{% elif tool_ID == “divorce_answer” %}</w:t>
+      <w:t xml:space="preserve">{% </w:t>
+    </w:r>
+    <w:proofErr w:type="spellStart"/>
+    <w:r>
+      <w:rPr>
+        <w:rFonts w:ascii="Arial" w:hAnsi="Arial" w:cs="Arial"/>
+        <w:sz w:val="20"/>
+        <w:szCs w:val="20"/>
+      </w:rPr>
+      <w:t>elif</w:t>
+    </w:r>
+    <w:proofErr w:type="spellEnd"/>
+    <w:r>
+      <w:rPr>
+        <w:rFonts w:ascii="Arial" w:hAnsi="Arial" w:cs="Arial"/>
+        <w:sz w:val="20"/>
+        <w:szCs w:val="20"/>
+      </w:rPr>
+      <w:t xml:space="preserve"> </w:t>
+    </w:r>
+    <w:proofErr w:type="spellStart"/>
+    <w:r>
+      <w:rPr>
+        <w:rFonts w:ascii="Arial" w:hAnsi="Arial" w:cs="Arial"/>
+        <w:sz w:val="20"/>
+        <w:szCs w:val="20"/>
+      </w:rPr>
+      <w:t>tool_ID</w:t>
+    </w:r>
+    <w:proofErr w:type="spellEnd"/>
+    <w:r>
+      <w:rPr>
+        <w:rFonts w:ascii="Arial" w:hAnsi="Arial" w:cs="Arial"/>
+        <w:sz w:val="20"/>
+        <w:szCs w:val="20"/>
+      </w:rPr>
+      <w:t xml:space="preserve"> == “</w:t>
+    </w:r>
+    <w:proofErr w:type="spellStart"/>
+    <w:r>
+      <w:rPr>
+        <w:rFonts w:ascii="Arial" w:hAnsi="Arial" w:cs="Arial"/>
+        <w:sz w:val="20"/>
+        <w:szCs w:val="20"/>
+      </w:rPr>
+      <w:t>divorce_answer</w:t>
+    </w:r>
+    <w:proofErr w:type="spellEnd"/>
+    <w:r>
+      <w:rPr>
+        <w:rFonts w:ascii="Arial" w:hAnsi="Arial" w:cs="Arial"/>
+        <w:sz w:val="20"/>
+        <w:szCs w:val="20"/>
+      </w:rPr>
+      <w:t>” %}</w:t>
     </w:r>
     <w:r>
       <w:rPr>
@@ -1732,8 +2520,36 @@
         <w:sz w:val="20"/>
         <w:szCs w:val="20"/>
       </w:rPr>
-      <w:t xml:space="preserve"> {% if tool_ID == “divorce_complaint</w:t>
-    </w:r>
+      <w:t xml:space="preserve"> {% if </w:t>
+    </w:r>
+    <w:proofErr w:type="spellStart"/>
+    <w:r>
+      <w:rPr>
+        <w:rFonts w:ascii="Arial" w:hAnsi="Arial" w:cs="Arial"/>
+        <w:sz w:val="20"/>
+        <w:szCs w:val="20"/>
+      </w:rPr>
+      <w:t>tool_ID</w:t>
+    </w:r>
+    <w:proofErr w:type="spellEnd"/>
+    <w:r>
+      <w:rPr>
+        <w:rFonts w:ascii="Arial" w:hAnsi="Arial" w:cs="Arial"/>
+        <w:sz w:val="20"/>
+        <w:szCs w:val="20"/>
+      </w:rPr>
+      <w:t xml:space="preserve"> == “</w:t>
+    </w:r>
+    <w:proofErr w:type="spellStart"/>
+    <w:r>
+      <w:rPr>
+        <w:rFonts w:ascii="Arial" w:hAnsi="Arial" w:cs="Arial"/>
+        <w:sz w:val="20"/>
+        <w:szCs w:val="20"/>
+      </w:rPr>
+      <w:t>divorce_complaint</w:t>
+    </w:r>
+    <w:proofErr w:type="spellEnd"/>
     <w:r>
       <w:rPr>
         <w:rFonts w:ascii="Arial" w:hAnsi="Arial" w:cs="Arial"/>
@@ -1764,7 +2580,61 @@
         <w:sz w:val="20"/>
         <w:szCs w:val="20"/>
       </w:rPr>
-      <w:t>{% elif tool_ID == “divorce_answer” %}A</w:t>
+      <w:t xml:space="preserve">{% </w:t>
+    </w:r>
+    <w:proofErr w:type="spellStart"/>
+    <w:r>
+      <w:rPr>
+        <w:rFonts w:ascii="Arial" w:hAnsi="Arial" w:cs="Arial"/>
+        <w:sz w:val="20"/>
+        <w:szCs w:val="20"/>
+      </w:rPr>
+      <w:t>elif</w:t>
+    </w:r>
+    <w:proofErr w:type="spellEnd"/>
+    <w:r>
+      <w:rPr>
+        <w:rFonts w:ascii="Arial" w:hAnsi="Arial" w:cs="Arial"/>
+        <w:sz w:val="20"/>
+        <w:szCs w:val="20"/>
+      </w:rPr>
+      <w:t xml:space="preserve"> </w:t>
+    </w:r>
+    <w:proofErr w:type="spellStart"/>
+    <w:r>
+      <w:rPr>
+        <w:rFonts w:ascii="Arial" w:hAnsi="Arial" w:cs="Arial"/>
+        <w:sz w:val="20"/>
+        <w:szCs w:val="20"/>
+      </w:rPr>
+      <w:t>tool_ID</w:t>
+    </w:r>
+    <w:proofErr w:type="spellEnd"/>
+    <w:r>
+      <w:rPr>
+        <w:rFonts w:ascii="Arial" w:hAnsi="Arial" w:cs="Arial"/>
+        <w:sz w:val="20"/>
+        <w:szCs w:val="20"/>
+      </w:rPr>
+      <w:t xml:space="preserve"> == “</w:t>
+    </w:r>
+    <w:proofErr w:type="spellStart"/>
+    <w:r>
+      <w:rPr>
+        <w:rFonts w:ascii="Arial" w:hAnsi="Arial" w:cs="Arial"/>
+        <w:sz w:val="20"/>
+        <w:szCs w:val="20"/>
+      </w:rPr>
+      <w:t>divorce_answer</w:t>
+    </w:r>
+    <w:proofErr w:type="spellEnd"/>
+    <w:r>
+      <w:rPr>
+        <w:rFonts w:ascii="Arial" w:hAnsi="Arial" w:cs="Arial"/>
+        <w:sz w:val="20"/>
+        <w:szCs w:val="20"/>
+      </w:rPr>
+      <w:t>” %}A</w:t>
     </w:r>
     <w:r>
       <w:rPr>
@@ -2100,7 +2970,39 @@
               <w:sz w:val="20"/>
               <w:szCs w:val="20"/>
             </w:rPr>
-            <w:t>{% if tool_ID == “divorce_complaint” %}</w:t>
+            <w:t xml:space="preserve">{% if </w:t>
+          </w:r>
+          <w:proofErr w:type="spellStart"/>
+          <w:r>
+            <w:rPr>
+              <w:sz w:val="20"/>
+              <w:szCs w:val="20"/>
+            </w:rPr>
+            <w:t>tool_ID</w:t>
+          </w:r>
+          <w:proofErr w:type="spellEnd"/>
+          <w:r>
+            <w:rPr>
+              <w:sz w:val="20"/>
+              <w:szCs w:val="20"/>
+            </w:rPr>
+            <w:t xml:space="preserve"> == “</w:t>
+          </w:r>
+          <w:proofErr w:type="spellStart"/>
+          <w:r>
+            <w:rPr>
+              <w:sz w:val="20"/>
+              <w:szCs w:val="20"/>
+            </w:rPr>
+            <w:t>divorce_complaint</w:t>
+          </w:r>
+          <w:proofErr w:type="spellEnd"/>
+          <w:r>
+            <w:rPr>
+              <w:sz w:val="20"/>
+              <w:szCs w:val="20"/>
+            </w:rPr>
+            <w:t>” %}</w:t>
           </w:r>
           <w:r>
             <w:rPr>
@@ -2116,7 +3018,55 @@
               <w:sz w:val="20"/>
               <w:szCs w:val="20"/>
             </w:rPr>
-            <w:t>{% elif tool_ID == “divorce_answer” %}</w:t>
+            <w:t xml:space="preserve">{% </w:t>
+          </w:r>
+          <w:proofErr w:type="spellStart"/>
+          <w:r>
+            <w:rPr>
+              <w:sz w:val="20"/>
+              <w:szCs w:val="20"/>
+            </w:rPr>
+            <w:t>elif</w:t>
+          </w:r>
+          <w:proofErr w:type="spellEnd"/>
+          <w:r>
+            <w:rPr>
+              <w:sz w:val="20"/>
+              <w:szCs w:val="20"/>
+            </w:rPr>
+            <w:t xml:space="preserve"> </w:t>
+          </w:r>
+          <w:proofErr w:type="spellStart"/>
+          <w:r>
+            <w:rPr>
+              <w:sz w:val="20"/>
+              <w:szCs w:val="20"/>
+            </w:rPr>
+            <w:t>tool_ID</w:t>
+          </w:r>
+          <w:proofErr w:type="spellEnd"/>
+          <w:r>
+            <w:rPr>
+              <w:sz w:val="20"/>
+              <w:szCs w:val="20"/>
+            </w:rPr>
+            <w:t xml:space="preserve"> == “</w:t>
+          </w:r>
+          <w:proofErr w:type="spellStart"/>
+          <w:r>
+            <w:rPr>
+              <w:sz w:val="20"/>
+              <w:szCs w:val="20"/>
+            </w:rPr>
+            <w:t>divorce_answer</w:t>
+          </w:r>
+          <w:proofErr w:type="spellEnd"/>
+          <w:r>
+            <w:rPr>
+              <w:sz w:val="20"/>
+              <w:szCs w:val="20"/>
+            </w:rPr>
+            <w:t>” %}</w:t>
           </w:r>
           <w:r>
             <w:rPr>

</xml_diff>